<commit_message>
:arrow_up:add basic code generation
</commit_message>
<xml_diff>
--- a/待办事项.docx
+++ b/待办事项.docx
@@ -24,6 +24,7 @@
     <w:p>
       <w:pPr>
         <w:numPr>
+          <w:ilvl w:val="0"/>
           <w:numId w:val="0"/>
         </w:numPr>
         <w:rPr>
@@ -38,12 +39,11 @@
         </w:rPr>
         <w:t>页表的引用计数移动到页表权能内部的额外域上。它记录本页表被cons到了多少个槽位中这样，Pgreg就彻底消失了，这样方便得多。X86这个port和c66x这个port暂时扔下不管它。以后再说吧，事情太多没时间做这个的。</w:t>
       </w:r>
-      <w:bookmarkStart w:id="0" w:name="_GoBack"/>
-      <w:bookmarkEnd w:id="0"/>
-    </w:p>
-    <w:p>
-      <w:pPr>
-        <w:numPr>
+    </w:p>
+    <w:p>
+      <w:pPr>
+        <w:numPr>
+          <w:ilvl w:val="0"/>
           <w:numId w:val="0"/>
         </w:numPr>
         <w:rPr>
@@ -75,6 +75,7 @@
     <w:p>
       <w:pPr>
         <w:numPr>
+          <w:ilvl w:val="0"/>
           <w:numId w:val="0"/>
         </w:numPr>
         <w:ind w:leftChars="0"/>
@@ -94,6 +95,7 @@
     <w:p>
       <w:pPr>
         <w:numPr>
+          <w:ilvl w:val="0"/>
           <w:numId w:val="0"/>
         </w:numPr>
         <w:ind w:leftChars="0"/>
@@ -113,6 +115,7 @@
     <w:p>
       <w:pPr>
         <w:numPr>
+          <w:ilvl w:val="0"/>
           <w:numId w:val="0"/>
         </w:numPr>
         <w:ind w:leftChars="0"/>
@@ -132,6 +135,7 @@
     <w:p>
       <w:pPr>
         <w:numPr>
+          <w:ilvl w:val="0"/>
           <w:numId w:val="0"/>
         </w:numPr>
         <w:ind w:leftChars="0"/>
@@ -151,6 +155,7 @@
     <w:p>
       <w:pPr>
         <w:numPr>
+          <w:ilvl w:val="0"/>
           <w:numId w:val="0"/>
         </w:numPr>
         <w:ind w:leftChars="0"/>
@@ -170,6 +175,7 @@
     <w:p>
       <w:pPr>
         <w:numPr>
+          <w:ilvl w:val="0"/>
           <w:numId w:val="0"/>
         </w:numPr>
         <w:rPr>
@@ -201,6 +207,7 @@
     <w:p>
       <w:pPr>
         <w:numPr>
+          <w:ilvl w:val="0"/>
           <w:numId w:val="0"/>
         </w:numPr>
         <w:ind w:leftChars="0"/>
@@ -232,7 +239,9 @@
         </w:tblBorders>
         <w:tblLayout w:type="fixed"/>
         <w:tblCellMar>
+          <w:top w:w="0" w:type="dxa"/>
           <w:left w:w="108" w:type="dxa"/>
+          <w:bottom w:w="0" w:type="dxa"/>
           <w:right w:w="108" w:type="dxa"/>
         </w:tblCellMar>
       </w:tblPr>
@@ -253,7 +262,9 @@
           </w:tblBorders>
           <w:tblLayout w:type="fixed"/>
           <w:tblCellMar>
+            <w:top w:w="0" w:type="dxa"/>
             <w:left w:w="108" w:type="dxa"/>
+            <w:bottom w:w="0" w:type="dxa"/>
             <w:right w:w="108" w:type="dxa"/>
           </w:tblCellMar>
         </w:tblPrEx>
@@ -264,6 +275,7 @@
           <w:p>
             <w:pPr>
               <w:numPr>
+                <w:ilvl w:val="0"/>
                 <w:numId w:val="0"/>
               </w:numPr>
               <w:rPr>
@@ -281,6 +293,7 @@
           <w:p>
             <w:pPr>
               <w:numPr>
+                <w:ilvl w:val="0"/>
                 <w:numId w:val="0"/>
               </w:numPr>
               <w:rPr>
@@ -306,6 +319,7 @@
           <w:p>
             <w:pPr>
               <w:numPr>
+                <w:ilvl w:val="0"/>
                 <w:numId w:val="0"/>
               </w:numPr>
               <w:rPr>
@@ -337,7 +351,9 @@
           </w:tblBorders>
           <w:tblLayout w:type="fixed"/>
           <w:tblCellMar>
+            <w:top w:w="0" w:type="dxa"/>
             <w:left w:w="108" w:type="dxa"/>
+            <w:bottom w:w="0" w:type="dxa"/>
             <w:right w:w="108" w:type="dxa"/>
           </w:tblCellMar>
         </w:tblPrEx>
@@ -348,6 +364,7 @@
           <w:p>
             <w:pPr>
               <w:numPr>
+                <w:ilvl w:val="0"/>
                 <w:numId w:val="0"/>
               </w:numPr>
               <w:rPr>
@@ -373,6 +390,7 @@
           <w:p>
             <w:pPr>
               <w:numPr>
+                <w:ilvl w:val="0"/>
                 <w:numId w:val="0"/>
               </w:numPr>
               <w:rPr>
@@ -398,6 +416,7 @@
           <w:p>
             <w:pPr>
               <w:numPr>
+                <w:ilvl w:val="0"/>
                 <w:numId w:val="0"/>
               </w:numPr>
               <w:rPr>
@@ -429,7 +448,9 @@
           </w:tblBorders>
           <w:tblLayout w:type="fixed"/>
           <w:tblCellMar>
+            <w:top w:w="0" w:type="dxa"/>
             <w:left w:w="108" w:type="dxa"/>
+            <w:bottom w:w="0" w:type="dxa"/>
             <w:right w:w="108" w:type="dxa"/>
           </w:tblCellMar>
         </w:tblPrEx>
@@ -440,6 +461,7 @@
           <w:p>
             <w:pPr>
               <w:numPr>
+                <w:ilvl w:val="0"/>
                 <w:numId w:val="0"/>
               </w:numPr>
               <w:rPr>
@@ -465,6 +487,7 @@
           <w:p>
             <w:pPr>
               <w:numPr>
+                <w:ilvl w:val="0"/>
                 <w:numId w:val="0"/>
               </w:numPr>
               <w:rPr>
@@ -490,6 +513,7 @@
           <w:p>
             <w:pPr>
               <w:numPr>
+                <w:ilvl w:val="0"/>
                 <w:numId w:val="0"/>
               </w:numPr>
               <w:rPr>
@@ -521,7 +545,9 @@
           </w:tblBorders>
           <w:tblLayout w:type="fixed"/>
           <w:tblCellMar>
+            <w:top w:w="0" w:type="dxa"/>
             <w:left w:w="108" w:type="dxa"/>
+            <w:bottom w:w="0" w:type="dxa"/>
             <w:right w:w="108" w:type="dxa"/>
           </w:tblCellMar>
         </w:tblPrEx>
@@ -532,6 +558,7 @@
           <w:p>
             <w:pPr>
               <w:numPr>
+                <w:ilvl w:val="0"/>
                 <w:numId w:val="0"/>
               </w:numPr>
               <w:rPr>
@@ -557,6 +584,7 @@
           <w:p>
             <w:pPr>
               <w:numPr>
+                <w:ilvl w:val="0"/>
                 <w:numId w:val="0"/>
               </w:numPr>
               <w:rPr>
@@ -582,6 +610,7 @@
           <w:p>
             <w:pPr>
               <w:numPr>
+                <w:ilvl w:val="0"/>
                 <w:numId w:val="0"/>
               </w:numPr>
               <w:rPr>
@@ -605,19 +634,21 @@
     <w:p>
       <w:pPr>
         <w:numPr>
-          <w:numId w:val="0"/>
-        </w:numPr>
-        <w:ind w:leftChars="0"/>
-        <w:rPr>
-          <w:rFonts w:hint="eastAsia"/>
-          <w:lang w:val="en-US" w:eastAsia="zh-CN"/>
-        </w:rPr>
-      </w:pPr>
-    </w:p>
-    <w:p>
-      <w:pPr>
-        <w:widowControl w:val="0"/>
-        <w:numPr>
+          <w:ilvl w:val="0"/>
+          <w:numId w:val="0"/>
+        </w:numPr>
+        <w:ind w:leftChars="0"/>
+        <w:rPr>
+          <w:rFonts w:hint="eastAsia"/>
+          <w:lang w:val="en-US" w:eastAsia="zh-CN"/>
+        </w:rPr>
+      </w:pPr>
+    </w:p>
+    <w:p>
+      <w:pPr>
+        <w:widowControl w:val="0"/>
+        <w:numPr>
+          <w:ilvl w:val="0"/>
           <w:numId w:val="0"/>
         </w:numPr>
         <w:ind w:leftChars="0"/>
@@ -654,6 +685,7 @@
       <w:pPr>
         <w:widowControl w:val="0"/>
         <w:numPr>
+          <w:ilvl w:val="0"/>
           <w:numId w:val="0"/>
         </w:numPr>
         <w:ind w:leftChars="0"/>
@@ -675,6 +707,7 @@
       <w:pPr>
         <w:widowControl w:val="0"/>
         <w:numPr>
+          <w:ilvl w:val="0"/>
           <w:numId w:val="0"/>
         </w:numPr>
         <w:ind w:leftChars="0"/>
@@ -696,6 +729,7 @@
       <w:pPr>
         <w:widowControl w:val="0"/>
         <w:numPr>
+          <w:ilvl w:val="0"/>
           <w:numId w:val="0"/>
         </w:numPr>
         <w:ind w:leftChars="0"/>
@@ -732,6 +766,7 @@
       <w:pPr>
         <w:widowControl w:val="0"/>
         <w:numPr>
+          <w:ilvl w:val="0"/>
           <w:numId w:val="0"/>
         </w:numPr>
         <w:ind w:leftChars="0"/>
@@ -753,6 +788,7 @@
       <w:pPr>
         <w:widowControl w:val="0"/>
         <w:numPr>
+          <w:ilvl w:val="0"/>
           <w:numId w:val="0"/>
         </w:numPr>
         <w:ind w:leftChars="0"/>
@@ -789,6 +825,7 @@
       <w:pPr>
         <w:widowControl w:val="0"/>
         <w:numPr>
+          <w:ilvl w:val="0"/>
           <w:numId w:val="0"/>
         </w:numPr>
         <w:ind w:leftChars="0"/>
@@ -810,6 +847,7 @@
       <w:pPr>
         <w:widowControl w:val="0"/>
         <w:numPr>
+          <w:ilvl w:val="0"/>
           <w:numId w:val="0"/>
         </w:numPr>
         <w:ind w:leftChars="0"/>
@@ -831,6 +869,7 @@
       <w:pPr>
         <w:widowControl w:val="0"/>
         <w:numPr>
+          <w:ilvl w:val="0"/>
           <w:numId w:val="0"/>
         </w:numPr>
         <w:ind w:leftChars="0"/>
@@ -852,6 +891,7 @@
       <w:pPr>
         <w:widowControl w:val="0"/>
         <w:numPr>
+          <w:ilvl w:val="0"/>
           <w:numId w:val="0"/>
         </w:numPr>
         <w:ind w:leftChars="0"/>
@@ -888,6 +928,7 @@
       <w:pPr>
         <w:widowControl w:val="0"/>
         <w:numPr>
+          <w:ilvl w:val="0"/>
           <w:numId w:val="0"/>
         </w:numPr>
         <w:ind w:leftChars="0"/>
@@ -924,6 +965,7 @@
       <w:pPr>
         <w:widowControl w:val="0"/>
         <w:numPr>
+          <w:ilvl w:val="0"/>
           <w:numId w:val="0"/>
         </w:numPr>
         <w:ind w:leftChars="0"/>
@@ -960,6 +1002,7 @@
       <w:pPr>
         <w:widowControl w:val="0"/>
         <w:numPr>
+          <w:ilvl w:val="0"/>
           <w:numId w:val="0"/>
         </w:numPr>
         <w:ind w:leftChars="0"/>
@@ -996,6 +1039,7 @@
       <w:pPr>
         <w:widowControl w:val="0"/>
         <w:numPr>
+          <w:ilvl w:val="0"/>
           <w:numId w:val="0"/>
         </w:numPr>
         <w:ind w:leftChars="0"/>
@@ -1025,13 +1069,125 @@
           <w:rFonts w:hint="eastAsia"/>
           <w:lang w:val="en-US" w:eastAsia="zh-CN"/>
         </w:rPr>
-        <w:t>在分配器中支持以前的工程的迁移。已经被生成的工程可以被再度读取并重新生成文件。这种状况下，我们不去动用户的文件，因为它们可能已经被大幅度修改过</w:t>
-      </w:r>
-    </w:p>
-    <w:p>
-      <w:pPr>
-        <w:widowControl w:val="0"/>
-        <w:numPr>
+        <w:t>在分配器中支持以前的工程的迁移。已经被生成的工程可以被再度读取并重新生成文件。这种状况下，我们不去动用户的文件，因为它们可能已经被大幅度修改过。</w:t>
+      </w:r>
+    </w:p>
+    <w:p>
+      <w:pPr>
+        <w:widowControl w:val="0"/>
+        <w:numPr>
+          <w:ilvl w:val="0"/>
+          <w:numId w:val="0"/>
+        </w:numPr>
+        <w:ind w:leftChars="0"/>
+        <w:jc w:val="both"/>
+        <w:rPr>
+          <w:rFonts w:hint="default"/>
+          <w:lang w:val="en-US" w:eastAsia="zh-CN"/>
+        </w:rPr>
+      </w:pPr>
+    </w:p>
+    <w:p>
+      <w:pPr>
+        <w:widowControl w:val="0"/>
+        <w:numPr>
+          <w:ilvl w:val="0"/>
+          <w:numId w:val="1"/>
+        </w:numPr>
+        <w:ind w:left="0" w:leftChars="0" w:firstLine="0" w:firstLineChars="0"/>
+        <w:jc w:val="both"/>
+        <w:rPr>
+          <w:rFonts w:hint="default"/>
+          <w:lang w:val="en-US" w:eastAsia="zh-CN"/>
+        </w:rPr>
+      </w:pPr>
+      <w:r>
+        <w:rPr>
+          <w:rFonts w:hint="eastAsia"/>
+          <w:lang w:val="en-US" w:eastAsia="zh-CN"/>
+        </w:rPr>
+        <w:t>Kern_Send不再需要reg struct作为参数。把它拿掉。另外的影响也是一样，有这个多余参数的地方都拿掉。</w:t>
+      </w:r>
+    </w:p>
+    <w:p>
+      <w:pPr>
+        <w:widowControl w:val="0"/>
+        <w:numPr>
+          <w:ilvl w:val="0"/>
+          <w:numId w:val="0"/>
+        </w:numPr>
+        <w:ind w:leftChars="0"/>
+        <w:jc w:val="both"/>
+        <w:rPr>
+          <w:rFonts w:hint="eastAsia"/>
+          <w:lang w:val="en-US" w:eastAsia="zh-CN"/>
+        </w:rPr>
+      </w:pPr>
+    </w:p>
+    <w:p>
+      <w:pPr>
+        <w:widowControl w:val="0"/>
+        <w:numPr>
+          <w:ilvl w:val="0"/>
+          <w:numId w:val="1"/>
+        </w:numPr>
+        <w:ind w:left="0" w:leftChars="0" w:firstLine="0" w:firstLineChars="0"/>
+        <w:jc w:val="both"/>
+        <w:rPr>
+          <w:rFonts w:hint="default"/>
+          <w:lang w:val="en-US" w:eastAsia="zh-CN"/>
+        </w:rPr>
+      </w:pPr>
+      <w:r>
+        <w:rPr>
+          <w:rFonts w:hint="eastAsia"/>
+          <w:lang w:val="en-US" w:eastAsia="zh-CN"/>
+        </w:rPr>
+        <w:t>加上marker，包括单核的marker和多核的marker。到时候跑白盒测试要用的。这个白盒测试非跑不可，不然哪知道对错。</w:t>
+      </w:r>
+    </w:p>
+    <w:p>
+      <w:pPr>
+        <w:widowControl w:val="0"/>
+        <w:numPr>
+          <w:numId w:val="0"/>
+        </w:numPr>
+        <w:jc w:val="both"/>
+        <w:rPr>
+          <w:rFonts w:hint="eastAsia"/>
+          <w:lang w:val="en-US" w:eastAsia="zh-CN"/>
+        </w:rPr>
+      </w:pPr>
+    </w:p>
+    <w:p>
+      <w:pPr>
+        <w:widowControl w:val="0"/>
+        <w:numPr>
+          <w:ilvl w:val="0"/>
+          <w:numId w:val="1"/>
+        </w:numPr>
+        <w:ind w:left="0" w:leftChars="0" w:firstLine="0" w:firstLineChars="0"/>
+        <w:jc w:val="both"/>
+        <w:rPr>
+          <w:rFonts w:hint="default"/>
+          <w:lang w:val="en-US" w:eastAsia="zh-CN"/>
+        </w:rPr>
+      </w:pPr>
+      <w:r>
+        <w:rPr>
+          <w:rFonts w:hint="eastAsia"/>
+          <w:lang w:val="en-US" w:eastAsia="zh-CN"/>
+        </w:rPr>
+        <w:t>将所有的interrupt全部改成vector。</w:t>
+      </w:r>
+      <w:bookmarkStart w:id="0" w:name="_GoBack"/>
+      <w:bookmarkEnd w:id="0"/>
+    </w:p>
+    <w:p>
+      <w:pPr>
+        <w:widowControl w:val="0"/>
+        <w:numPr>
+          <w:ilvl w:val="0"/>
           <w:numId w:val="0"/>
         </w:numPr>
         <w:ind w:leftChars="0"/>

</xml_diff>

<commit_message>
:arrow_up:generator can generate ocnfig
</commit_message>
<xml_diff>
--- a/待办事项.docx
+++ b/待办事项.docx
@@ -37,7 +37,7 @@
           <w:rFonts w:hint="eastAsia"/>
           <w:lang w:val="en-US" w:eastAsia="zh-CN"/>
         </w:rPr>
-        <w:t>页表的引用计数移动到页表权能内部的额外域上。它记录本页表被cons到了多少个槽位中这样，Pgreg就彻底消失了，这样方便得多。X86这个port和c66x这个port暂时扔下不管它。以后再说吧，事情太多没时间做这个的。</w:t>
+        <w:t>页表的引用计数移动到页表权能内部的额外域上。它记录本页表被cons到了多少个槽位中。这样子好吗？可能不好。这样，Pgreg就彻底消失了，这样方便得多。X86这个port和c66x这个port暂时扔下不管它。以后再说吧，事情太多没时间做这个的。</w:t>
       </w:r>
     </w:p>
     <w:p>
@@ -160,7 +160,7 @@
         </w:numPr>
         <w:ind w:leftChars="0"/>
         <w:rPr>
-          <w:rFonts w:hint="default"/>
+          <w:rFonts w:hint="eastAsia"/>
           <w:lang w:val="en-US" w:eastAsia="zh-CN"/>
         </w:rPr>
       </w:pPr>
@@ -171,6 +171,99 @@
         </w:rPr>
         <w:t>这样一个权能的delegation次数限制就被解除了。</w:t>
       </w:r>
+    </w:p>
+    <w:p>
+      <w:pPr>
+        <w:numPr>
+          <w:ilvl w:val="0"/>
+          <w:numId w:val="0"/>
+        </w:numPr>
+        <w:ind w:leftChars="0"/>
+        <w:rPr>
+          <w:rFonts w:hint="eastAsia"/>
+          <w:lang w:val="en-US" w:eastAsia="zh-CN"/>
+        </w:rPr>
+      </w:pPr>
+      <w:r>
+        <w:rPr>
+          <w:rFonts w:hint="eastAsia"/>
+          <w:lang w:val="en-US" w:eastAsia="zh-CN"/>
+        </w:rPr>
+        <w:t>但是有个问题：这样子不scalable了。</w:t>
+      </w:r>
+    </w:p>
+    <w:p>
+      <w:pPr>
+        <w:numPr>
+          <w:ilvl w:val="0"/>
+          <w:numId w:val="0"/>
+        </w:numPr>
+        <w:ind w:leftChars="0"/>
+        <w:rPr>
+          <w:rFonts w:hint="eastAsia"/>
+          <w:lang w:val="en-US" w:eastAsia="zh-CN"/>
+        </w:rPr>
+      </w:pPr>
+      <w:r>
+        <w:rPr>
+          <w:rFonts w:hint="eastAsia"/>
+          <w:lang w:val="en-US" w:eastAsia="zh-CN"/>
+        </w:rPr>
+        <w:t>不修改也可以的，那就这样子好了。这样子也还方便。Pgtbl额外记得他们的parent。</w:t>
+      </w:r>
+    </w:p>
+    <w:p>
+      <w:pPr>
+        <w:numPr>
+          <w:ilvl w:val="0"/>
+          <w:numId w:val="0"/>
+        </w:numPr>
+        <w:ind w:leftChars="0"/>
+        <w:rPr>
+          <w:rFonts w:hint="eastAsia"/>
+          <w:lang w:val="en-US" w:eastAsia="zh-CN"/>
+        </w:rPr>
+      </w:pPr>
+      <w:r>
+        <w:rPr>
+          <w:rFonts w:hint="eastAsia"/>
+          <w:lang w:val="en-US" w:eastAsia="zh-CN"/>
+        </w:rPr>
+        <w:t>如果是根权能那里就是refcnt。这样子好了，不存在pcid了。又或者如何做？</w:t>
+      </w:r>
+    </w:p>
+    <w:p>
+      <w:pPr>
+        <w:numPr>
+          <w:ilvl w:val="0"/>
+          <w:numId w:val="0"/>
+        </w:numPr>
+        <w:ind w:leftChars="0"/>
+        <w:rPr>
+          <w:rFonts w:hint="eastAsia"/>
+          <w:lang w:val="en-US" w:eastAsia="zh-CN"/>
+        </w:rPr>
+      </w:pPr>
+      <w:r>
+        <w:rPr>
+          <w:rFonts w:hint="eastAsia"/>
+          <w:lang w:val="en-US" w:eastAsia="zh-CN"/>
+        </w:rPr>
+        <w:t>PCID的支持绝对是头大的。绝对不好操作。还有页表可能tag的其他数据。。。想想就头大了。还是不改的好吧。</w:t>
+      </w:r>
+    </w:p>
+    <w:p>
+      <w:pPr>
+        <w:numPr>
+          <w:ilvl w:val="0"/>
+          <w:numId w:val="0"/>
+        </w:numPr>
+        <w:ind w:leftChars="0"/>
+        <w:rPr>
+          <w:rFonts w:hint="default"/>
+          <w:lang w:val="en-US" w:eastAsia="zh-CN"/>
+        </w:rPr>
+      </w:pPr>
     </w:p>
     <w:p>
       <w:pPr>
@@ -901,405 +994,427 @@
           <w:lang w:val="en-US" w:eastAsia="zh-CN"/>
         </w:rPr>
       </w:pPr>
-    </w:p>
-    <w:p>
-      <w:pPr>
-        <w:widowControl w:val="0"/>
-        <w:numPr>
-          <w:ilvl w:val="0"/>
-          <w:numId w:val="1"/>
-        </w:numPr>
-        <w:ind w:left="0" w:leftChars="0" w:firstLine="0" w:firstLineChars="0"/>
-        <w:jc w:val="both"/>
-        <w:rPr>
-          <w:rFonts w:hint="default"/>
-          <w:lang w:val="en-US" w:eastAsia="zh-CN"/>
-        </w:rPr>
-      </w:pPr>
-      <w:r>
-        <w:rPr>
-          <w:rFonts w:hint="eastAsia"/>
-          <w:lang w:val="en-US" w:eastAsia="zh-CN"/>
-        </w:rPr>
-        <w:t>现在的分配器已经决定不去猜测各个分区的大小而由用户手动指定。但是，如果能够调动compiler driver知晓分区的大小就太好了。这必然是未来的方向，也是我们全套中间件策略的必经之路。我们永远要记得简化用户的使用体验。越简单，越好。</w:t>
-      </w:r>
-    </w:p>
-    <w:p>
-      <w:pPr>
-        <w:widowControl w:val="0"/>
-        <w:numPr>
-          <w:ilvl w:val="0"/>
-          <w:numId w:val="0"/>
-        </w:numPr>
-        <w:ind w:leftChars="0"/>
-        <w:jc w:val="both"/>
-        <w:rPr>
-          <w:rFonts w:hint="default"/>
-          <w:lang w:val="en-US" w:eastAsia="zh-CN"/>
-        </w:rPr>
-      </w:pPr>
-    </w:p>
-    <w:p>
-      <w:pPr>
-        <w:widowControl w:val="0"/>
-        <w:numPr>
-          <w:ilvl w:val="0"/>
-          <w:numId w:val="1"/>
-        </w:numPr>
-        <w:ind w:left="0" w:leftChars="0" w:firstLine="0" w:firstLineChars="0"/>
-        <w:jc w:val="both"/>
-        <w:rPr>
-          <w:rFonts w:hint="default"/>
-          <w:lang w:val="en-US" w:eastAsia="zh-CN"/>
-        </w:rPr>
-      </w:pPr>
-      <w:r>
-        <w:rPr>
-          <w:rFonts w:hint="eastAsia"/>
-          <w:lang w:val="en-US" w:eastAsia="zh-CN"/>
-        </w:rPr>
-        <w:t>在分配器中我们已经决定不支持共享内存。共享内存可以说十分麻烦，有凑整问题，还要考虑到attribute是否一致的问题。有鉴于此，我们暂时把这个问题留给用户，或者说留给上级配置器解决，因为上级配置器更加具备全局观，能够从一个更高的角度来判断谁和谁应该如何通信。</w:t>
-      </w:r>
-    </w:p>
-    <w:p>
-      <w:pPr>
-        <w:widowControl w:val="0"/>
-        <w:numPr>
-          <w:ilvl w:val="0"/>
-          <w:numId w:val="0"/>
-        </w:numPr>
-        <w:ind w:leftChars="0"/>
-        <w:jc w:val="both"/>
-        <w:rPr>
-          <w:rFonts w:hint="default"/>
-          <w:lang w:val="en-US" w:eastAsia="zh-CN"/>
-        </w:rPr>
-      </w:pPr>
-    </w:p>
-    <w:p>
-      <w:pPr>
-        <w:widowControl w:val="0"/>
-        <w:numPr>
-          <w:ilvl w:val="0"/>
-          <w:numId w:val="1"/>
-        </w:numPr>
-        <w:ind w:left="0" w:leftChars="0" w:firstLine="0" w:firstLineChars="0"/>
-        <w:jc w:val="both"/>
-        <w:rPr>
-          <w:rFonts w:hint="default"/>
-          <w:lang w:val="en-US" w:eastAsia="zh-CN"/>
-        </w:rPr>
-      </w:pPr>
-      <w:r>
-        <w:rPr>
-          <w:rFonts w:hint="eastAsia"/>
-          <w:lang w:val="en-US" w:eastAsia="zh-CN"/>
-        </w:rPr>
-        <w:t>在分配器中支持内核权能。当前是不支持的。</w:t>
-      </w:r>
-    </w:p>
-    <w:p>
-      <w:pPr>
-        <w:widowControl w:val="0"/>
-        <w:numPr>
-          <w:ilvl w:val="0"/>
-          <w:numId w:val="0"/>
-        </w:numPr>
-        <w:ind w:leftChars="0"/>
-        <w:jc w:val="both"/>
-        <w:rPr>
-          <w:rFonts w:hint="default"/>
-          <w:lang w:val="en-US" w:eastAsia="zh-CN"/>
-        </w:rPr>
-      </w:pPr>
-    </w:p>
-    <w:p>
-      <w:pPr>
-        <w:widowControl w:val="0"/>
-        <w:numPr>
-          <w:ilvl w:val="0"/>
-          <w:numId w:val="1"/>
-        </w:numPr>
-        <w:ind w:left="0" w:leftChars="0" w:firstLine="0" w:firstLineChars="0"/>
-        <w:jc w:val="both"/>
-        <w:rPr>
-          <w:rFonts w:hint="default"/>
-          <w:lang w:val="en-US" w:eastAsia="zh-CN"/>
-        </w:rPr>
-      </w:pPr>
-      <w:r>
-        <w:rPr>
-          <w:rFonts w:hint="eastAsia"/>
-          <w:lang w:val="en-US" w:eastAsia="zh-CN"/>
-        </w:rPr>
-        <w:t>在分配器中支持追加SDRAM内存。当前是不支持的。</w:t>
-      </w:r>
-    </w:p>
-    <w:p>
-      <w:pPr>
-        <w:widowControl w:val="0"/>
-        <w:numPr>
-          <w:ilvl w:val="0"/>
-          <w:numId w:val="0"/>
-        </w:numPr>
-        <w:ind w:leftChars="0"/>
-        <w:jc w:val="both"/>
-        <w:rPr>
-          <w:rFonts w:hint="default"/>
-          <w:lang w:val="en-US" w:eastAsia="zh-CN"/>
-        </w:rPr>
-      </w:pPr>
-    </w:p>
-    <w:p>
-      <w:pPr>
-        <w:widowControl w:val="0"/>
-        <w:numPr>
-          <w:ilvl w:val="0"/>
-          <w:numId w:val="1"/>
-        </w:numPr>
-        <w:ind w:left="0" w:leftChars="0" w:firstLine="0" w:firstLineChars="0"/>
-        <w:jc w:val="both"/>
-        <w:rPr>
-          <w:rFonts w:hint="default"/>
-          <w:lang w:val="en-US" w:eastAsia="zh-CN"/>
-        </w:rPr>
-      </w:pPr>
-      <w:r>
-        <w:rPr>
-          <w:rFonts w:hint="eastAsia"/>
-          <w:lang w:val="en-US" w:eastAsia="zh-CN"/>
-        </w:rPr>
-        <w:t>在分配器中支持以前的工程的迁移。已经被生成的工程可以被再度读取并重新生成文件。这种状况下，我们不去动用户的文件，因为它们可能已经被大幅度修改过。</w:t>
-      </w:r>
-    </w:p>
-    <w:p>
-      <w:pPr>
-        <w:widowControl w:val="0"/>
-        <w:numPr>
-          <w:ilvl w:val="0"/>
-          <w:numId w:val="0"/>
-        </w:numPr>
-        <w:ind w:leftChars="0"/>
-        <w:jc w:val="both"/>
-        <w:rPr>
-          <w:rFonts w:hint="default"/>
-          <w:lang w:val="en-US" w:eastAsia="zh-CN"/>
-        </w:rPr>
-      </w:pPr>
-    </w:p>
-    <w:p>
-      <w:pPr>
-        <w:widowControl w:val="0"/>
-        <w:numPr>
-          <w:ilvl w:val="0"/>
-          <w:numId w:val="1"/>
-        </w:numPr>
-        <w:ind w:left="0" w:leftChars="0" w:firstLine="0" w:firstLineChars="0"/>
-        <w:jc w:val="both"/>
-        <w:rPr>
-          <w:rFonts w:hint="default"/>
-          <w:lang w:val="en-US" w:eastAsia="zh-CN"/>
-        </w:rPr>
-      </w:pPr>
-      <w:r>
-        <w:rPr>
-          <w:rFonts w:hint="eastAsia"/>
-          <w:lang w:val="en-US" w:eastAsia="zh-CN"/>
-        </w:rPr>
-        <w:t>Kern_Send不再需要reg struct作为参数。把它拿掉。另外的影响也是一样，有这个多余参数的地方都拿掉。</w:t>
-      </w:r>
-    </w:p>
-    <w:p>
-      <w:pPr>
-        <w:widowControl w:val="0"/>
-        <w:numPr>
-          <w:ilvl w:val="0"/>
-          <w:numId w:val="0"/>
-        </w:numPr>
-        <w:ind w:leftChars="0"/>
-        <w:jc w:val="both"/>
-        <w:rPr>
-          <w:rFonts w:hint="eastAsia"/>
-          <w:lang w:val="en-US" w:eastAsia="zh-CN"/>
-        </w:rPr>
-      </w:pPr>
-    </w:p>
-    <w:p>
-      <w:pPr>
-        <w:widowControl w:val="0"/>
-        <w:numPr>
-          <w:ilvl w:val="0"/>
-          <w:numId w:val="1"/>
-        </w:numPr>
-        <w:ind w:left="0" w:leftChars="0" w:firstLine="0" w:firstLineChars="0"/>
-        <w:jc w:val="both"/>
-        <w:rPr>
-          <w:rFonts w:hint="default"/>
-          <w:lang w:val="en-US" w:eastAsia="zh-CN"/>
-        </w:rPr>
-      </w:pPr>
-      <w:r>
-        <w:rPr>
-          <w:rFonts w:hint="eastAsia"/>
-          <w:lang w:val="en-US" w:eastAsia="zh-CN"/>
-        </w:rPr>
-        <w:t>加上marker，包括单核的marker和多核的marker。到时候跑白盒测试要用的。这个白盒测试非跑不可，不然哪知道对错。</w:t>
-      </w:r>
-    </w:p>
-    <w:p>
-      <w:pPr>
-        <w:widowControl w:val="0"/>
-        <w:numPr>
-          <w:ilvl w:val="0"/>
-          <w:numId w:val="0"/>
-        </w:numPr>
-        <w:jc w:val="both"/>
-        <w:rPr>
-          <w:rFonts w:hint="eastAsia"/>
-          <w:lang w:val="en-US" w:eastAsia="zh-CN"/>
-        </w:rPr>
-      </w:pPr>
-    </w:p>
-    <w:p>
-      <w:pPr>
-        <w:widowControl w:val="0"/>
-        <w:numPr>
-          <w:ilvl w:val="0"/>
-          <w:numId w:val="1"/>
-        </w:numPr>
-        <w:ind w:left="0" w:leftChars="0" w:firstLine="0" w:firstLineChars="0"/>
-        <w:jc w:val="both"/>
-        <w:rPr>
-          <w:rFonts w:hint="default"/>
-          <w:lang w:val="en-US" w:eastAsia="zh-CN"/>
-        </w:rPr>
-      </w:pPr>
-      <w:r>
-        <w:rPr>
-          <w:rFonts w:hint="eastAsia"/>
-          <w:lang w:val="en-US" w:eastAsia="zh-CN"/>
-        </w:rPr>
-        <w:t>将所有的interrupt全部改成vector。</w:t>
-      </w:r>
-    </w:p>
-    <w:p>
-      <w:pPr>
-        <w:widowControl w:val="0"/>
-        <w:numPr>
-          <w:ilvl w:val="0"/>
-          <w:numId w:val="0"/>
-        </w:numPr>
-        <w:jc w:val="both"/>
-        <w:rPr>
-          <w:rFonts w:hint="eastAsia"/>
-          <w:lang w:val="en-US" w:eastAsia="zh-CN"/>
-        </w:rPr>
-      </w:pPr>
-    </w:p>
-    <w:p>
-      <w:pPr>
-        <w:widowControl w:val="0"/>
-        <w:numPr>
-          <w:ilvl w:val="0"/>
-          <w:numId w:val="1"/>
-        </w:numPr>
-        <w:ind w:left="0" w:leftChars="0" w:firstLine="0" w:firstLineChars="0"/>
-        <w:jc w:val="both"/>
-        <w:rPr>
-          <w:rFonts w:hint="default"/>
-          <w:lang w:val="en-US" w:eastAsia="zh-CN"/>
-        </w:rPr>
-      </w:pPr>
-      <w:r>
-        <w:rPr>
-          <w:rFonts w:hint="eastAsia"/>
-          <w:lang w:val="en-US" w:eastAsia="zh-CN"/>
-        </w:rPr>
-        <w:t>现在修正内核过于冒险。当前暂不进行内核修正，我们只是生成文件。至于RVM，也很简单，就是一个init文件拷贝过来，外加一堆小文件，和那个一样的。</w:t>
-      </w:r>
-    </w:p>
-    <w:p>
-      <w:pPr>
-        <w:widowControl w:val="0"/>
-        <w:numPr>
-          <w:ilvl w:val="0"/>
-          <w:numId w:val="0"/>
-        </w:numPr>
-        <w:ind w:leftChars="0"/>
-        <w:jc w:val="both"/>
-        <w:rPr>
-          <w:rFonts w:hint="eastAsia"/>
-          <w:lang w:val="en-US" w:eastAsia="zh-CN"/>
-        </w:rPr>
-      </w:pPr>
-      <w:r>
-        <w:rPr>
-          <w:rFonts w:hint="eastAsia"/>
-          <w:lang w:val="en-US" w:eastAsia="zh-CN"/>
-        </w:rPr>
-        <w:t>Creation的流程才是大头。Linker我们到时候再说。</w:t>
-      </w:r>
-    </w:p>
-    <w:p>
-      <w:pPr>
-        <w:widowControl w:val="0"/>
-        <w:numPr>
-          <w:ilvl w:val="0"/>
-          <w:numId w:val="0"/>
-        </w:numPr>
-        <w:ind w:leftChars="0"/>
-        <w:jc w:val="both"/>
-        <w:rPr>
-          <w:rFonts w:hint="eastAsia"/>
-          <w:lang w:val="en-US" w:eastAsia="zh-CN"/>
-        </w:rPr>
-      </w:pPr>
-      <w:r>
-        <w:rPr>
-          <w:rFonts w:hint="eastAsia"/>
-          <w:lang w:val="en-US" w:eastAsia="zh-CN"/>
-        </w:rPr>
-        <w:t>Linker的话估计要先生成memory map然后见机行事。</w:t>
-      </w:r>
-    </w:p>
-    <w:p>
-      <w:pPr>
-        <w:widowControl w:val="0"/>
-        <w:numPr>
-          <w:ilvl w:val="0"/>
-          <w:numId w:val="0"/>
-        </w:numPr>
-        <w:ind w:leftChars="0"/>
-        <w:jc w:val="both"/>
-        <w:rPr>
-          <w:rFonts w:hint="eastAsia"/>
-          <w:lang w:val="en-US" w:eastAsia="zh-CN"/>
-        </w:rPr>
-      </w:pPr>
-    </w:p>
-    <w:p>
-      <w:pPr>
-        <w:widowControl w:val="0"/>
-        <w:numPr>
-          <w:ilvl w:val="0"/>
-          <w:numId w:val="0"/>
-        </w:numPr>
-        <w:ind w:leftChars="0"/>
-        <w:jc w:val="both"/>
-        <w:rPr>
-          <w:rFonts w:hint="default"/>
-          <w:lang w:val="en-US" w:eastAsia="zh-CN"/>
-        </w:rPr>
-      </w:pPr>
-      <w:r>
-        <w:rPr>
-          <w:rFonts w:hint="eastAsia"/>
-          <w:lang w:val="en-US" w:eastAsia="zh-CN"/>
-        </w:rPr>
-        <w:t>Kmem slot order在Cortex-M下现在设置为可以更改。没有问题。</w:t>
+      <w:r>
+        <w:rPr>
+          <w:rFonts w:hint="eastAsia"/>
+          <w:lang w:val="en-US" w:eastAsia="zh-CN"/>
+        </w:rPr>
+        <w:t>暂时不支持它们，还有多核。去把单核支持好就可以了。</w:t>
       </w:r>
       <w:bookmarkStart w:id="0" w:name="_GoBack"/>
       <w:bookmarkEnd w:id="0"/>
+    </w:p>
+    <w:p>
+      <w:pPr>
+        <w:widowControl w:val="0"/>
+        <w:numPr>
+          <w:ilvl w:val="0"/>
+          <w:numId w:val="0"/>
+        </w:numPr>
+        <w:ind w:leftChars="0"/>
+        <w:jc w:val="both"/>
+        <w:rPr>
+          <w:rFonts w:hint="default"/>
+          <w:lang w:val="en-US" w:eastAsia="zh-CN"/>
+        </w:rPr>
+      </w:pPr>
+    </w:p>
+    <w:p>
+      <w:pPr>
+        <w:widowControl w:val="0"/>
+        <w:numPr>
+          <w:ilvl w:val="0"/>
+          <w:numId w:val="1"/>
+        </w:numPr>
+        <w:ind w:left="0" w:leftChars="0" w:firstLine="0" w:firstLineChars="0"/>
+        <w:jc w:val="both"/>
+        <w:rPr>
+          <w:rFonts w:hint="default"/>
+          <w:lang w:val="en-US" w:eastAsia="zh-CN"/>
+        </w:rPr>
+      </w:pPr>
+      <w:r>
+        <w:rPr>
+          <w:rFonts w:hint="eastAsia"/>
+          <w:lang w:val="en-US" w:eastAsia="zh-CN"/>
+        </w:rPr>
+        <w:t>现在的分配器已经决定不去猜测各个分区的大小而由用户手动指定。但是，如果能够调动compiler driver知晓分区的大小就太好了。这必然是未来的方向，也是我们全套中间件策略的必经之路。我们永远要记得简化用户的使用体验。越简单，越好。</w:t>
+      </w:r>
+    </w:p>
+    <w:p>
+      <w:pPr>
+        <w:widowControl w:val="0"/>
+        <w:numPr>
+          <w:ilvl w:val="0"/>
+          <w:numId w:val="0"/>
+        </w:numPr>
+        <w:ind w:leftChars="0"/>
+        <w:jc w:val="both"/>
+        <w:rPr>
+          <w:rFonts w:hint="default"/>
+          <w:lang w:val="en-US" w:eastAsia="zh-CN"/>
+        </w:rPr>
+      </w:pPr>
+    </w:p>
+    <w:p>
+      <w:pPr>
+        <w:widowControl w:val="0"/>
+        <w:numPr>
+          <w:ilvl w:val="0"/>
+          <w:numId w:val="1"/>
+        </w:numPr>
+        <w:ind w:left="0" w:leftChars="0" w:firstLine="0" w:firstLineChars="0"/>
+        <w:jc w:val="both"/>
+        <w:rPr>
+          <w:rFonts w:hint="default"/>
+          <w:lang w:val="en-US" w:eastAsia="zh-CN"/>
+        </w:rPr>
+      </w:pPr>
+      <w:r>
+        <w:rPr>
+          <w:rFonts w:hint="eastAsia"/>
+          <w:lang w:val="en-US" w:eastAsia="zh-CN"/>
+        </w:rPr>
+        <w:t>在分配器中我们已经决定不支持共享内存。共享内存可以说十分麻烦，有凑整问题，还要考虑到attribute是否一致的问题。有鉴于此，我们暂时把这个问题留给用户，或者说留给上级配置器解决，因为上级配置器更加具备全局观，能够从一个更高的角度来判断谁和谁应该如何通信。</w:t>
+      </w:r>
+    </w:p>
+    <w:p>
+      <w:pPr>
+        <w:widowControl w:val="0"/>
+        <w:numPr>
+          <w:ilvl w:val="0"/>
+          <w:numId w:val="0"/>
+        </w:numPr>
+        <w:ind w:leftChars="0"/>
+        <w:jc w:val="both"/>
+        <w:rPr>
+          <w:rFonts w:hint="default"/>
+          <w:lang w:val="en-US" w:eastAsia="zh-CN"/>
+        </w:rPr>
+      </w:pPr>
+    </w:p>
+    <w:p>
+      <w:pPr>
+        <w:widowControl w:val="0"/>
+        <w:numPr>
+          <w:ilvl w:val="0"/>
+          <w:numId w:val="1"/>
+        </w:numPr>
+        <w:ind w:left="0" w:leftChars="0" w:firstLine="0" w:firstLineChars="0"/>
+        <w:jc w:val="both"/>
+        <w:rPr>
+          <w:rFonts w:hint="default"/>
+          <w:lang w:val="en-US" w:eastAsia="zh-CN"/>
+        </w:rPr>
+      </w:pPr>
+      <w:r>
+        <w:rPr>
+          <w:rFonts w:hint="eastAsia"/>
+          <w:lang w:val="en-US" w:eastAsia="zh-CN"/>
+        </w:rPr>
+        <w:t>在分配器中支持内核权能。当前是不支持的。</w:t>
+      </w:r>
+    </w:p>
+    <w:p>
+      <w:pPr>
+        <w:widowControl w:val="0"/>
+        <w:numPr>
+          <w:ilvl w:val="0"/>
+          <w:numId w:val="0"/>
+        </w:numPr>
+        <w:ind w:leftChars="0"/>
+        <w:jc w:val="both"/>
+        <w:rPr>
+          <w:rFonts w:hint="default"/>
+          <w:lang w:val="en-US" w:eastAsia="zh-CN"/>
+        </w:rPr>
+      </w:pPr>
+    </w:p>
+    <w:p>
+      <w:pPr>
+        <w:widowControl w:val="0"/>
+        <w:numPr>
+          <w:ilvl w:val="0"/>
+          <w:numId w:val="1"/>
+        </w:numPr>
+        <w:ind w:left="0" w:leftChars="0" w:firstLine="0" w:firstLineChars="0"/>
+        <w:jc w:val="both"/>
+        <w:rPr>
+          <w:rFonts w:hint="default"/>
+          <w:lang w:val="en-US" w:eastAsia="zh-CN"/>
+        </w:rPr>
+      </w:pPr>
+      <w:r>
+        <w:rPr>
+          <w:rFonts w:hint="eastAsia"/>
+          <w:lang w:val="en-US" w:eastAsia="zh-CN"/>
+        </w:rPr>
+        <w:t>在分配器中支持追加SDRAM内存。当前是不支持的。</w:t>
+      </w:r>
+    </w:p>
+    <w:p>
+      <w:pPr>
+        <w:widowControl w:val="0"/>
+        <w:numPr>
+          <w:ilvl w:val="0"/>
+          <w:numId w:val="0"/>
+        </w:numPr>
+        <w:ind w:leftChars="0"/>
+        <w:jc w:val="both"/>
+        <w:rPr>
+          <w:rFonts w:hint="default"/>
+          <w:lang w:val="en-US" w:eastAsia="zh-CN"/>
+        </w:rPr>
+      </w:pPr>
+    </w:p>
+    <w:p>
+      <w:pPr>
+        <w:widowControl w:val="0"/>
+        <w:numPr>
+          <w:ilvl w:val="0"/>
+          <w:numId w:val="1"/>
+        </w:numPr>
+        <w:ind w:left="0" w:leftChars="0" w:firstLine="0" w:firstLineChars="0"/>
+        <w:jc w:val="both"/>
+        <w:rPr>
+          <w:rFonts w:hint="default"/>
+          <w:lang w:val="en-US" w:eastAsia="zh-CN"/>
+        </w:rPr>
+      </w:pPr>
+      <w:r>
+        <w:rPr>
+          <w:rFonts w:hint="eastAsia"/>
+          <w:lang w:val="en-US" w:eastAsia="zh-CN"/>
+        </w:rPr>
+        <w:t>在分配器中支持以前的工程的迁移。已经被生成的工程可以被再度读取并重新生成文件。这种状况下，我们不去动用户的文件，因为它们可能已经被大幅度修改过。</w:t>
+      </w:r>
+    </w:p>
+    <w:p>
+      <w:pPr>
+        <w:widowControl w:val="0"/>
+        <w:numPr>
+          <w:ilvl w:val="0"/>
+          <w:numId w:val="0"/>
+        </w:numPr>
+        <w:ind w:leftChars="0"/>
+        <w:jc w:val="both"/>
+        <w:rPr>
+          <w:rFonts w:hint="default"/>
+          <w:lang w:val="en-US" w:eastAsia="zh-CN"/>
+        </w:rPr>
+      </w:pPr>
+    </w:p>
+    <w:p>
+      <w:pPr>
+        <w:widowControl w:val="0"/>
+        <w:numPr>
+          <w:ilvl w:val="0"/>
+          <w:numId w:val="1"/>
+        </w:numPr>
+        <w:ind w:left="0" w:leftChars="0" w:firstLine="0" w:firstLineChars="0"/>
+        <w:jc w:val="both"/>
+        <w:rPr>
+          <w:rFonts w:hint="default"/>
+          <w:lang w:val="en-US" w:eastAsia="zh-CN"/>
+        </w:rPr>
+      </w:pPr>
+      <w:r>
+        <w:rPr>
+          <w:rFonts w:hint="eastAsia"/>
+          <w:lang w:val="en-US" w:eastAsia="zh-CN"/>
+        </w:rPr>
+        <w:t>Kern_Send不再需要reg struct作为参数。把它拿掉。另外的影响也是一样，有这个多余参数的地方都拿掉。</w:t>
+      </w:r>
+    </w:p>
+    <w:p>
+      <w:pPr>
+        <w:widowControl w:val="0"/>
+        <w:numPr>
+          <w:ilvl w:val="0"/>
+          <w:numId w:val="0"/>
+        </w:numPr>
+        <w:ind w:leftChars="0"/>
+        <w:jc w:val="both"/>
+        <w:rPr>
+          <w:rFonts w:hint="eastAsia"/>
+          <w:lang w:val="en-US" w:eastAsia="zh-CN"/>
+        </w:rPr>
+      </w:pPr>
+    </w:p>
+    <w:p>
+      <w:pPr>
+        <w:widowControl w:val="0"/>
+        <w:numPr>
+          <w:ilvl w:val="0"/>
+          <w:numId w:val="1"/>
+        </w:numPr>
+        <w:ind w:left="0" w:leftChars="0" w:firstLine="0" w:firstLineChars="0"/>
+        <w:jc w:val="both"/>
+        <w:rPr>
+          <w:rFonts w:hint="default"/>
+          <w:lang w:val="en-US" w:eastAsia="zh-CN"/>
+        </w:rPr>
+      </w:pPr>
+      <w:r>
+        <w:rPr>
+          <w:rFonts w:hint="eastAsia"/>
+          <w:lang w:val="en-US" w:eastAsia="zh-CN"/>
+        </w:rPr>
+        <w:t>加上marker，包括单核的marker和多核的marker。到时候跑白盒测试要用的。这个白盒测试非跑不可，不然哪知道对错。</w:t>
+      </w:r>
+    </w:p>
+    <w:p>
+      <w:pPr>
+        <w:widowControl w:val="0"/>
+        <w:numPr>
+          <w:ilvl w:val="0"/>
+          <w:numId w:val="0"/>
+        </w:numPr>
+        <w:jc w:val="both"/>
+        <w:rPr>
+          <w:rFonts w:hint="eastAsia"/>
+          <w:lang w:val="en-US" w:eastAsia="zh-CN"/>
+        </w:rPr>
+      </w:pPr>
+    </w:p>
+    <w:p>
+      <w:pPr>
+        <w:widowControl w:val="0"/>
+        <w:numPr>
+          <w:ilvl w:val="0"/>
+          <w:numId w:val="1"/>
+        </w:numPr>
+        <w:ind w:left="0" w:leftChars="0" w:firstLine="0" w:firstLineChars="0"/>
+        <w:jc w:val="both"/>
+        <w:rPr>
+          <w:rFonts w:hint="default"/>
+          <w:lang w:val="en-US" w:eastAsia="zh-CN"/>
+        </w:rPr>
+      </w:pPr>
+      <w:r>
+        <w:rPr>
+          <w:rFonts w:hint="eastAsia"/>
+          <w:lang w:val="en-US" w:eastAsia="zh-CN"/>
+        </w:rPr>
+        <w:t>将所有的interrupt全部改成vector。</w:t>
+      </w:r>
+    </w:p>
+    <w:p>
+      <w:pPr>
+        <w:widowControl w:val="0"/>
+        <w:numPr>
+          <w:ilvl w:val="0"/>
+          <w:numId w:val="0"/>
+        </w:numPr>
+        <w:jc w:val="both"/>
+        <w:rPr>
+          <w:rFonts w:hint="eastAsia"/>
+          <w:lang w:val="en-US" w:eastAsia="zh-CN"/>
+        </w:rPr>
+      </w:pPr>
+    </w:p>
+    <w:p>
+      <w:pPr>
+        <w:widowControl w:val="0"/>
+        <w:numPr>
+          <w:ilvl w:val="0"/>
+          <w:numId w:val="1"/>
+        </w:numPr>
+        <w:ind w:left="0" w:leftChars="0" w:firstLine="0" w:firstLineChars="0"/>
+        <w:jc w:val="both"/>
+        <w:rPr>
+          <w:rFonts w:hint="default"/>
+          <w:lang w:val="en-US" w:eastAsia="zh-CN"/>
+        </w:rPr>
+      </w:pPr>
+      <w:r>
+        <w:rPr>
+          <w:rFonts w:hint="eastAsia"/>
+          <w:lang w:val="en-US" w:eastAsia="zh-CN"/>
+        </w:rPr>
+        <w:t>现在修正内核过于冒险。当前暂不进行内核修正，我们只是生成文件。至于RVM，也很简单，就是一个init文件拷贝过来，外加一堆小文件，和那个一样的。</w:t>
+      </w:r>
+    </w:p>
+    <w:p>
+      <w:pPr>
+        <w:widowControl w:val="0"/>
+        <w:numPr>
+          <w:ilvl w:val="0"/>
+          <w:numId w:val="0"/>
+        </w:numPr>
+        <w:ind w:leftChars="0"/>
+        <w:jc w:val="both"/>
+        <w:rPr>
+          <w:rFonts w:hint="eastAsia"/>
+          <w:lang w:val="en-US" w:eastAsia="zh-CN"/>
+        </w:rPr>
+      </w:pPr>
+      <w:r>
+        <w:rPr>
+          <w:rFonts w:hint="eastAsia"/>
+          <w:lang w:val="en-US" w:eastAsia="zh-CN"/>
+        </w:rPr>
+        <w:t>Creation的流程才是大头。Linker我们到时候再说。</w:t>
+      </w:r>
+    </w:p>
+    <w:p>
+      <w:pPr>
+        <w:widowControl w:val="0"/>
+        <w:numPr>
+          <w:ilvl w:val="0"/>
+          <w:numId w:val="0"/>
+        </w:numPr>
+        <w:ind w:leftChars="0"/>
+        <w:jc w:val="both"/>
+        <w:rPr>
+          <w:rFonts w:hint="eastAsia"/>
+          <w:lang w:val="en-US" w:eastAsia="zh-CN"/>
+        </w:rPr>
+      </w:pPr>
+      <w:r>
+        <w:rPr>
+          <w:rFonts w:hint="eastAsia"/>
+          <w:lang w:val="en-US" w:eastAsia="zh-CN"/>
+        </w:rPr>
+        <w:t>Linker的话估计要先生成memory map然后见机行事。</w:t>
+      </w:r>
+    </w:p>
+    <w:p>
+      <w:pPr>
+        <w:widowControl w:val="0"/>
+        <w:numPr>
+          <w:ilvl w:val="0"/>
+          <w:numId w:val="0"/>
+        </w:numPr>
+        <w:ind w:leftChars="0"/>
+        <w:jc w:val="both"/>
+        <w:rPr>
+          <w:rFonts w:hint="eastAsia"/>
+          <w:lang w:val="en-US" w:eastAsia="zh-CN"/>
+        </w:rPr>
+      </w:pPr>
+    </w:p>
+    <w:p>
+      <w:pPr>
+        <w:widowControl w:val="0"/>
+        <w:numPr>
+          <w:ilvl w:val="0"/>
+          <w:numId w:val="0"/>
+        </w:numPr>
+        <w:ind w:leftChars="0"/>
+        <w:jc w:val="both"/>
+        <w:rPr>
+          <w:rFonts w:hint="default"/>
+          <w:lang w:val="en-US" w:eastAsia="zh-CN"/>
+        </w:rPr>
+      </w:pPr>
+      <w:r>
+        <w:rPr>
+          <w:rFonts w:hint="eastAsia"/>
+          <w:lang w:val="en-US" w:eastAsia="zh-CN"/>
+        </w:rPr>
+        <w:t>Kmem slot order在Cortex-M下现在设置为可以更改。没有问题。</w:t>
+      </w:r>
     </w:p>
     <w:p>
       <w:pPr>

</xml_diff>